<commit_message>
fix: Update Kurzprofil template - [[beruf]] placeholder + centered text
</commit_message>
<xml_diff>
--- a/src/lib/short-profile/template.docx
+++ b/src/lib/short-profile/template.docx
@@ -28,7 +28,7 @@
     <w:tbl>
       <w:tblPr>
         <w:tblpPr w:leftFromText="141" w:rightFromText="141" w:vertAnchor="text" w:horzAnchor="margin" w:tblpXSpec="center" w:tblpY="451"/>
-        <w:tblW w:w="9062" w:type="dxa"/>
+        <w:tblW w:w="5000" w:type="pct"/>
         <w:tblBorders>
           <w:top w:val="double" w:sz="6" w:space="0" w:color="E54C60"/>
           <w:left w:val="double" w:sz="6" w:space="0" w:color="E54C60"/>
@@ -41,14 +41,17 @@
         <w:tblLook w:val="04A0" w:firstRow="1" w:lastRow="0" w:firstColumn="1" w:lastColumn="0" w:noHBand="0" w:noVBand="1"/>
       </w:tblPr>
       <w:tblGrid>
-        <w:gridCol w:w="3534"/>
-        <w:gridCol w:w="3260"/>
-        <w:gridCol w:w="2268"/>
+        <w:gridCol w:w="3347"/>
+        <w:gridCol w:w="3547"/>
+        <w:gridCol w:w="2132"/>
       </w:tblGrid>
       <w:tr>
+        <w:trPr>
+          <w:trHeight w:val="20"/>
+        </w:trPr>
         <w:tc>
           <w:tcPr>
-            <w:tcW w:w="3534" w:type="dxa"/>
+            <w:tcW w:w="3347" w:type="dxa"/>
             <w:tcBorders>
               <w:top w:val="single" w:sz="18" w:space="0" w:color="000000" w:themeColor="text1"/>
               <w:left w:val="single" w:sz="18" w:space="0" w:color="000000" w:themeColor="text1"/>
@@ -82,7 +85,7 @@
         </w:tc>
         <w:tc>
           <w:tcPr>
-            <w:tcW w:w="3260" w:type="dxa"/>
+            <w:tcW w:w="1440" w:type="dxa"/>
             <w:tcBorders>
               <w:top w:val="single" w:sz="18" w:space="0" w:color="000000" w:themeColor="text1"/>
               <w:left w:val="single" w:sz="18" w:space="0" w:color="000000" w:themeColor="text1"/>
@@ -93,6 +96,9 @@
             <w:vAlign w:val="center"/>
           </w:tcPr>
           <w:p>
+            <w:pPr>
+              <w:spacing w:after="0"/>
+            </w:pPr>
             <w:r>
               <w:t>[[</w:t>
             </w:r>
@@ -108,7 +114,7 @@
         </w:tc>
         <w:tc>
           <w:tcPr>
-            <w:tcW w:w="2268" w:type="dxa"/>
+            <w:tcW w:w="2132" w:type="dxa"/>
             <w:vMerge w:val="restart"/>
             <w:tcBorders>
               <w:top w:val="single" w:sz="18" w:space="0" w:color="000000" w:themeColor="text1"/>
@@ -120,7 +126,15 @@
           </w:tcPr>
           <w:p>
             <w:r>
-              <w:t>[[photo]]</w:t>
+              <w:t>[[</w:t>
+            </w:r>
+            <w:proofErr w:type="spellStart"/>
+            <w:r>
+              <w:t>photo</w:t>
+            </w:r>
+            <w:proofErr w:type="spellEnd"/>
+            <w:r>
+              <w:t>]]</w:t>
             </w:r>
           </w:p>
         </w:tc>
@@ -128,7 +142,7 @@
       <w:tr>
         <w:tc>
           <w:tcPr>
-            <w:tcW w:w="3534" w:type="dxa"/>
+            <w:tcW w:w="3347" w:type="dxa"/>
             <w:tcBorders>
               <w:top w:val="single" w:sz="18" w:space="0" w:color="000000" w:themeColor="text1"/>
               <w:left w:val="single" w:sz="18" w:space="0" w:color="000000" w:themeColor="text1"/>
@@ -172,7 +186,7 @@
         </w:tc>
         <w:tc>
           <w:tcPr>
-            <w:tcW w:w="3260" w:type="dxa"/>
+            <w:tcW w:w="3547" w:type="dxa"/>
             <w:tcBorders>
               <w:top w:val="single" w:sz="18" w:space="0" w:color="000000" w:themeColor="text1"/>
               <w:left w:val="single" w:sz="18" w:space="0" w:color="000000" w:themeColor="text1"/>
@@ -183,6 +197,9 @@
             <w:vAlign w:val="center"/>
           </w:tcPr>
           <w:p>
+            <w:pPr>
+              <w:spacing w:after="0"/>
+            </w:pPr>
             <w:r>
               <w:t>[[</w:t>
             </w:r>
@@ -198,7 +215,7 @@
         </w:tc>
         <w:tc>
           <w:tcPr>
-            <w:tcW w:w="2268" w:type="dxa"/>
+            <w:tcW w:w="2132" w:type="dxa"/>
             <w:vMerge/>
             <w:tcBorders>
               <w:left w:val="single" w:sz="18" w:space="0" w:color="000000" w:themeColor="text1"/>
@@ -223,7 +240,7 @@
       <w:tr>
         <w:tc>
           <w:tcPr>
-            <w:tcW w:w="3534" w:type="dxa"/>
+            <w:tcW w:w="3347" w:type="dxa"/>
             <w:tcBorders>
               <w:top w:val="single" w:sz="18" w:space="0" w:color="000000" w:themeColor="text1"/>
               <w:left w:val="single" w:sz="18" w:space="0" w:color="000000" w:themeColor="text1"/>
@@ -258,7 +275,7 @@
         </w:tc>
         <w:tc>
           <w:tcPr>
-            <w:tcW w:w="3260" w:type="dxa"/>
+            <w:tcW w:w="3547" w:type="dxa"/>
             <w:tcBorders>
               <w:top w:val="single" w:sz="18" w:space="0" w:color="000000" w:themeColor="text1"/>
               <w:left w:val="single" w:sz="18" w:space="0" w:color="000000" w:themeColor="text1"/>
@@ -269,6 +286,9 @@
             <w:vAlign w:val="center"/>
           </w:tcPr>
           <w:p>
+            <w:pPr>
+              <w:spacing w:after="0"/>
+            </w:pPr>
             <w:r>
               <w:t>[[</w:t>
             </w:r>
@@ -284,7 +304,7 @@
         </w:tc>
         <w:tc>
           <w:tcPr>
-            <w:tcW w:w="2268" w:type="dxa"/>
+            <w:tcW w:w="2132" w:type="dxa"/>
             <w:vMerge/>
             <w:tcBorders>
               <w:left w:val="single" w:sz="18" w:space="0" w:color="000000" w:themeColor="text1"/>
@@ -309,7 +329,7 @@
       <w:tr>
         <w:tc>
           <w:tcPr>
-            <w:tcW w:w="3534" w:type="dxa"/>
+            <w:tcW w:w="3347" w:type="dxa"/>
             <w:tcBorders>
               <w:top w:val="single" w:sz="18" w:space="0" w:color="000000" w:themeColor="text1"/>
               <w:left w:val="single" w:sz="18" w:space="0" w:color="000000" w:themeColor="text1"/>
@@ -344,7 +364,7 @@
         </w:tc>
         <w:tc>
           <w:tcPr>
-            <w:tcW w:w="3260" w:type="dxa"/>
+            <w:tcW w:w="3547" w:type="dxa"/>
             <w:tcBorders>
               <w:top w:val="single" w:sz="18" w:space="0" w:color="000000" w:themeColor="text1"/>
               <w:left w:val="single" w:sz="18" w:space="0" w:color="000000" w:themeColor="text1"/>
@@ -355,6 +375,9 @@
             <w:vAlign w:val="center"/>
           </w:tcPr>
           <w:p>
+            <w:pPr>
+              <w:spacing w:after="0"/>
+            </w:pPr>
             <w:r>
               <w:t>[[</w:t>
             </w:r>
@@ -370,7 +393,7 @@
         </w:tc>
         <w:tc>
           <w:tcPr>
-            <w:tcW w:w="2268" w:type="dxa"/>
+            <w:tcW w:w="2132" w:type="dxa"/>
             <w:vMerge/>
             <w:tcBorders>
               <w:left w:val="single" w:sz="18" w:space="0" w:color="000000" w:themeColor="text1"/>
@@ -398,7 +421,7 @@
         </w:trPr>
         <w:tc>
           <w:tcPr>
-            <w:tcW w:w="3534" w:type="dxa"/>
+            <w:tcW w:w="3347" w:type="dxa"/>
             <w:tcBorders>
               <w:top w:val="single" w:sz="18" w:space="0" w:color="000000" w:themeColor="text1"/>
               <w:left w:val="single" w:sz="18" w:space="0" w:color="000000" w:themeColor="text1"/>
@@ -433,7 +456,7 @@
         </w:tc>
         <w:tc>
           <w:tcPr>
-            <w:tcW w:w="3260" w:type="dxa"/>
+            <w:tcW w:w="3547" w:type="dxa"/>
             <w:tcBorders>
               <w:top w:val="single" w:sz="18" w:space="0" w:color="000000" w:themeColor="text1"/>
               <w:left w:val="single" w:sz="18" w:space="0" w:color="000000" w:themeColor="text1"/>
@@ -444,6 +467,9 @@
             <w:vAlign w:val="center"/>
           </w:tcPr>
           <w:p>
+            <w:pPr>
+              <w:spacing w:after="0"/>
+            </w:pPr>
             <w:r>
               <w:t>[[</w:t>
             </w:r>
@@ -459,7 +485,7 @@
         </w:tc>
         <w:tc>
           <w:tcPr>
-            <w:tcW w:w="2268" w:type="dxa"/>
+            <w:tcW w:w="2132" w:type="dxa"/>
             <w:vMerge/>
             <w:tcBorders>
               <w:left w:val="single" w:sz="18" w:space="0" w:color="000000" w:themeColor="text1"/>
@@ -484,7 +510,7 @@
       <w:tr>
         <w:tc>
           <w:tcPr>
-            <w:tcW w:w="3534" w:type="dxa"/>
+            <w:tcW w:w="3347" w:type="dxa"/>
             <w:tcBorders>
               <w:top w:val="single" w:sz="18" w:space="0" w:color="000000" w:themeColor="text1"/>
               <w:left w:val="single" w:sz="18" w:space="0" w:color="000000" w:themeColor="text1"/>
@@ -528,7 +554,7 @@
         </w:tc>
         <w:tc>
           <w:tcPr>
-            <w:tcW w:w="3260" w:type="dxa"/>
+            <w:tcW w:w="3547" w:type="dxa"/>
             <w:tcBorders>
               <w:top w:val="single" w:sz="18" w:space="0" w:color="000000" w:themeColor="text1"/>
               <w:left w:val="single" w:sz="18" w:space="0" w:color="000000" w:themeColor="text1"/>
@@ -536,8 +562,12 @@
               <w:right w:val="single" w:sz="18" w:space="0" w:color="000000" w:themeColor="text1"/>
             </w:tcBorders>
             <w:shd w:val="clear" w:color="auto" w:fill="FFFFFF" w:themeFill="background1"/>
+            <w:vAlign w:val="center"/>
           </w:tcPr>
           <w:p>
+            <w:pPr>
+              <w:spacing w:after="0"/>
+            </w:pPr>
             <w:r>
               <w:t>[[</w:t>
             </w:r>
@@ -553,7 +583,7 @@
         </w:tc>
         <w:tc>
           <w:tcPr>
-            <w:tcW w:w="2268" w:type="dxa"/>
+            <w:tcW w:w="2132" w:type="dxa"/>
             <w:vMerge/>
             <w:tcBorders>
               <w:left w:val="single" w:sz="18" w:space="0" w:color="000000" w:themeColor="text1"/>
@@ -579,7 +609,13 @@
     </w:tbl>
     <w:p>
       <w:r>
-        <w:t>{{beruf}}</w:t>
+        <w:t>[[</w:t>
+      </w:r>
+      <w:r>
+        <w:t>beruf</w:t>
+      </w:r>
+      <w:r>
+        <w:t>]]</w:t>
       </w:r>
     </w:p>
     <w:p>
@@ -664,6 +700,9 @@
             <w:vAlign w:val="center"/>
           </w:tcPr>
           <w:p>
+            <w:pPr>
+              <w:spacing w:after="0"/>
+            </w:pPr>
             <w:r>
               <w:t>[[</w:t>
             </w:r>
@@ -791,6 +830,9 @@
             <w:vAlign w:val="center"/>
           </w:tcPr>
           <w:p>
+            <w:pPr>
+              <w:spacing w:after="0"/>
+            </w:pPr>
             <w:r>
               <w:t>[[</w:t>
             </w:r>
@@ -1062,8 +1104,12 @@
               <w:bottom w:val="single" w:sz="18" w:space="0" w:color="000000" w:themeColor="text1"/>
               <w:right w:val="single" w:sz="18" w:space="0" w:color="000000" w:themeColor="text1"/>
             </w:tcBorders>
+            <w:vAlign w:val="center"/>
           </w:tcPr>
           <w:p>
+            <w:pPr>
+              <w:spacing w:after="0"/>
+            </w:pPr>
             <w:r>
               <w:t>[[</w:t>
             </w:r>
@@ -1127,8 +1173,12 @@
               <w:bottom w:val="single" w:sz="18" w:space="0" w:color="000000" w:themeColor="text1"/>
               <w:right w:val="single" w:sz="18" w:space="0" w:color="000000" w:themeColor="text1"/>
             </w:tcBorders>
+            <w:vAlign w:val="center"/>
           </w:tcPr>
           <w:p>
+            <w:pPr>
+              <w:spacing w:after="0"/>
+            </w:pPr>
             <w:r>
               <w:t>[[</w:t>
             </w:r>
@@ -1254,8 +1304,12 @@
               <w:bottom w:val="single" w:sz="18" w:space="0" w:color="000000" w:themeColor="text1"/>
               <w:right w:val="single" w:sz="18" w:space="0" w:color="000000" w:themeColor="text1"/>
             </w:tcBorders>
+            <w:vAlign w:val="center"/>
           </w:tcPr>
           <w:p>
+            <w:pPr>
+              <w:spacing w:after="0"/>
+            </w:pPr>
             <w:r>
               <w:t>[[</w:t>
             </w:r>
@@ -4079,7 +4133,7 @@
 </file>
 
 <file path=customXml/itemProps1.xml><?xml version="1.0" encoding="utf-8"?>
-<ds:datastoreItem xmlns:ds="http://schemas.openxmlformats.org/officeDocument/2006/customXml" ds:itemID="{3C55F75B-DA99-B44C-8A2D-547C377DBD54}">
+<ds:datastoreItem xmlns:ds="http://schemas.openxmlformats.org/officeDocument/2006/customXml" ds:itemID="{D9B89945-F46D-7F4F-BEAA-42BB3FC88C94}">
   <ds:schemaRefs>
     <ds:schemaRef ds:uri="http://schemas.openxmlformats.org/officeDocument/2006/bibliography"/>
   </ds:schemaRefs>

</xml_diff>

<commit_message>
fix: Update template with [[salaer_tarif]] placeholder
</commit_message>
<xml_diff>
--- a/src/lib/short-profile/template.docx
+++ b/src/lib/short-profile/template.docx
@@ -608,13 +608,39 @@
       </w:tr>
     </w:tbl>
     <w:p>
+      <w:pPr>
+        <w:rPr>
+          <w:b/>
+          <w:bCs/>
+          <w:sz w:val="32"/>
+          <w:szCs w:val="32"/>
+        </w:rPr>
+      </w:pPr>
       <w:r>
+        <w:rPr>
+          <w:b/>
+          <w:bCs/>
+          <w:sz w:val="32"/>
+          <w:szCs w:val="32"/>
+        </w:rPr>
         <w:t>[[</w:t>
       </w:r>
       <w:r>
+        <w:rPr>
+          <w:b/>
+          <w:bCs/>
+          <w:sz w:val="32"/>
+          <w:szCs w:val="32"/>
+        </w:rPr>
         <w:t>beruf</w:t>
       </w:r>
       <w:r>
+        <w:rPr>
+          <w:b/>
+          <w:bCs/>
+          <w:sz w:val="32"/>
+          <w:szCs w:val="32"/>
+        </w:rPr>
         <w:t>]]</w:t>
       </w:r>
     </w:p>
@@ -1239,21 +1265,14 @@
               <w:bottom w:val="single" w:sz="18" w:space="0" w:color="000000" w:themeColor="text1"/>
               <w:right w:val="single" w:sz="18" w:space="0" w:color="000000" w:themeColor="text1"/>
             </w:tcBorders>
+            <w:vAlign w:val="center"/>
           </w:tcPr>
           <w:p>
             <w:pPr>
-              <w:spacing w:before="120" w:after="120" w:line="240" w:lineRule="auto"/>
-              <w:ind w:right="175"/>
-              <w:jc w:val="both"/>
-              <w:rPr>
-                <w:rFonts w:ascii="Tahoma" w:hAnsi="Tahoma" w:cs="Tahoma"/>
-              </w:rPr>
+              <w:spacing w:after="0"/>
             </w:pPr>
             <w:r>
-              <w:rPr>
-                <w:rFonts w:ascii="Tahoma" w:hAnsi="Tahoma" w:cs="Tahoma"/>
-              </w:rPr>
-              <w:t>Nach Vereinbarung</w:t>
+              <w:t>[[salaer_tarif]]</w:t>
             </w:r>
           </w:p>
         </w:tc>

</xml_diff>

<commit_message>
fix: Re-embed template with non-floating tables v1.45.0
</commit_message>
<xml_diff>
--- a/src/lib/short-profile/template.docx
+++ b/src/lib/short-profile/template.docx
@@ -5,7 +5,6 @@
     <w:p/>
     <w:p>
       <w:pPr>
-        <w:jc w:val="center"/>
         <w:rPr>
           <w:rFonts w:ascii="Aharoni" w:hAnsi="Aharoni" w:cs="Aharoni"/>
           <w:b/>
@@ -14,6 +13,42 @@
           <w:szCs w:val="36"/>
         </w:rPr>
       </w:pPr>
+      <w:r>
+        <w:rPr>
+          <w:b/>
+          <w:bCs/>
+          <w:sz w:val="32"/>
+          <w:szCs w:val="32"/>
+        </w:rPr>
+        <w:tab/>
+      </w:r>
+      <w:r>
+        <w:rPr>
+          <w:b/>
+          <w:bCs/>
+          <w:sz w:val="32"/>
+          <w:szCs w:val="32"/>
+        </w:rPr>
+        <w:tab/>
+      </w:r>
+      <w:r>
+        <w:rPr>
+          <w:b/>
+          <w:bCs/>
+          <w:sz w:val="32"/>
+          <w:szCs w:val="32"/>
+        </w:rPr>
+        <w:tab/>
+      </w:r>
+      <w:r>
+        <w:rPr>
+          <w:b/>
+          <w:bCs/>
+          <w:sz w:val="32"/>
+          <w:szCs w:val="32"/>
+        </w:rPr>
+        <w:tab/>
+      </w:r>
       <w:r>
         <w:rPr>
           <w:rFonts w:ascii="Aharoni" w:hAnsi="Aharoni" w:cs="Aharoni" w:hint="cs"/>
@@ -25,10 +60,30 @@
         <w:t>Kandidatenprofil</w:t>
       </w:r>
     </w:p>
+    <w:p>
+      <w:pPr>
+        <w:rPr>
+          <w:rFonts w:ascii="Aharoni" w:hAnsi="Aharoni" w:cs="Aharoni"/>
+          <w:b/>
+          <w:bCs/>
+          <w:sz w:val="36"/>
+          <w:szCs w:val="36"/>
+        </w:rPr>
+      </w:pPr>
+      <w:r>
+        <w:rPr>
+          <w:b/>
+          <w:bCs/>
+          <w:sz w:val="32"/>
+          <w:szCs w:val="32"/>
+        </w:rPr>
+        <w:t>[[beruf]]</w:t>
+      </w:r>
+    </w:p>
     <w:tbl>
       <w:tblPr>
-        <w:tblpPr w:leftFromText="141" w:rightFromText="141" w:vertAnchor="text" w:horzAnchor="margin" w:tblpXSpec="center" w:tblpY="451"/>
         <w:tblW w:w="5000" w:type="pct"/>
+        <w:jc w:val="center"/>
         <w:tblBorders>
           <w:top w:val="double" w:sz="6" w:space="0" w:color="E54C60"/>
           <w:left w:val="double" w:sz="6" w:space="0" w:color="E54C60"/>
@@ -48,6 +103,7 @@
       <w:tr>
         <w:trPr>
           <w:trHeight w:val="20"/>
+          <w:jc w:val="center"/>
         </w:trPr>
         <w:tc>
           <w:tcPr>
@@ -140,6 +196,9 @@
         </w:tc>
       </w:tr>
       <w:tr>
+        <w:trPr>
+          <w:jc w:val="center"/>
+        </w:trPr>
         <w:tc>
           <w:tcPr>
             <w:tcW w:w="3347" w:type="dxa"/>
@@ -238,6 +297,9 @@
         </w:tc>
       </w:tr>
       <w:tr>
+        <w:trPr>
+          <w:jc w:val="center"/>
+        </w:trPr>
         <w:tc>
           <w:tcPr>
             <w:tcW w:w="3347" w:type="dxa"/>
@@ -327,6 +389,9 @@
         </w:tc>
       </w:tr>
       <w:tr>
+        <w:trPr>
+          <w:jc w:val="center"/>
+        </w:trPr>
         <w:tc>
           <w:tcPr>
             <w:tcW w:w="3347" w:type="dxa"/>
@@ -418,6 +483,7 @@
       <w:tr>
         <w:trPr>
           <w:trHeight w:val="583"/>
+          <w:jc w:val="center"/>
         </w:trPr>
         <w:tc>
           <w:tcPr>
@@ -508,6 +574,9 @@
         </w:tc>
       </w:tr>
       <w:tr>
+        <w:trPr>
+          <w:jc w:val="center"/>
+        </w:trPr>
         <w:tc>
           <w:tcPr>
             <w:tcW w:w="3347" w:type="dxa"/>
@@ -616,33 +685,6 @@
           <w:szCs w:val="32"/>
         </w:rPr>
       </w:pPr>
-      <w:r>
-        <w:rPr>
-          <w:b/>
-          <w:bCs/>
-          <w:sz w:val="32"/>
-          <w:szCs w:val="32"/>
-        </w:rPr>
-        <w:t>[[</w:t>
-      </w:r>
-      <w:r>
-        <w:rPr>
-          <w:b/>
-          <w:bCs/>
-          <w:sz w:val="32"/>
-          <w:szCs w:val="32"/>
-        </w:rPr>
-        <w:t>beruf</w:t>
-      </w:r>
-      <w:r>
-        <w:rPr>
-          <w:b/>
-          <w:bCs/>
-          <w:sz w:val="32"/>
-          <w:szCs w:val="32"/>
-        </w:rPr>
-        <w:t>]]</w:t>
-      </w:r>
     </w:p>
     <w:p>
       <w:pPr>
@@ -654,11 +696,21 @@
           <w:szCs w:val="28"/>
         </w:rPr>
       </w:pPr>
+      <w:r>
+        <w:rPr>
+          <w:rFonts w:ascii="Aharoni" w:hAnsi="Aharoni" w:cs="Aharoni"/>
+          <w:b/>
+          <w:bCs/>
+          <w:sz w:val="28"/>
+          <w:szCs w:val="28"/>
+        </w:rPr>
+        <w:t>Berufliche Erfahrung</w:t>
+      </w:r>
     </w:p>
     <w:tbl>
       <w:tblPr>
-        <w:tblpPr w:leftFromText="141" w:rightFromText="141" w:vertAnchor="text" w:horzAnchor="margin" w:tblpXSpec="center" w:tblpY="335"/>
         <w:tblW w:w="9062" w:type="dxa"/>
+        <w:jc w:val="center"/>
         <w:tblBorders>
           <w:top w:val="double" w:sz="6" w:space="0" w:color="E54C60"/>
           <w:left w:val="double" w:sz="6" w:space="0" w:color="E54C60"/>
@@ -677,6 +729,7 @@
       <w:tr>
         <w:trPr>
           <w:trHeight w:val="381"/>
+          <w:jc w:val="center"/>
         </w:trPr>
         <w:tc>
           <w:tcPr>
@@ -742,6 +795,9 @@
         </w:tc>
       </w:tr>
       <w:tr>
+        <w:trPr>
+          <w:jc w:val="center"/>
+        </w:trPr>
         <w:tc>
           <w:tcPr>
             <w:tcW w:w="3508" w:type="dxa"/>
@@ -805,6 +861,9 @@
         </w:tc>
       </w:tr>
       <w:tr>
+        <w:trPr>
+          <w:jc w:val="center"/>
+        </w:trPr>
         <w:tc>
           <w:tcPr>
             <w:tcW w:w="3508" w:type="dxa"/>
@@ -873,6 +932,7 @@
       <w:tr>
         <w:trPr>
           <w:trHeight w:val="1275"/>
+          <w:jc w:val="center"/>
         </w:trPr>
         <w:tc>
           <w:tcPr>
@@ -1082,6 +1142,9 @@
         </w:tc>
       </w:tr>
       <w:tr>
+        <w:trPr>
+          <w:jc w:val="center"/>
+        </w:trPr>
         <w:tc>
           <w:tcPr>
             <w:tcW w:w="3508" w:type="dxa"/>
@@ -1150,6 +1213,7 @@
       <w:tr>
         <w:trPr>
           <w:trHeight w:val="342"/>
+          <w:jc w:val="center"/>
         </w:trPr>
         <w:tc>
           <w:tcPr>
@@ -1217,6 +1281,9 @@
         </w:tc>
       </w:tr>
       <w:tr>
+        <w:trPr>
+          <w:jc w:val="center"/>
+        </w:trPr>
         <w:tc>
           <w:tcPr>
             <w:tcW w:w="3508" w:type="dxa"/>
@@ -1275,6 +1342,9 @@
         </w:tc>
       </w:tr>
       <w:tr>
+        <w:trPr>
+          <w:jc w:val="center"/>
+        </w:trPr>
         <w:tc>
           <w:tcPr>
             <w:tcW w:w="3508" w:type="dxa"/>
@@ -1351,16 +1421,6 @@
           <w:szCs w:val="28"/>
         </w:rPr>
       </w:pPr>
-      <w:r>
-        <w:rPr>
-          <w:rFonts w:ascii="Aharoni" w:hAnsi="Aharoni" w:cs="Aharoni"/>
-          <w:b/>
-          <w:bCs/>
-          <w:sz w:val="28"/>
-          <w:szCs w:val="28"/>
-        </w:rPr>
-        <w:t>Berufliche Erfahrung</w:t>
-      </w:r>
     </w:p>
     <w:sectPr>
       <w:headerReference w:type="default" r:id="rId8"/>
@@ -3689,6 +3749,7 @@
   <w:style w:type="paragraph" w:default="1" w:styleId="Normal">
     <w:name w:val="Normal"/>
     <w:qFormat/>
+    <w:rsid w:val="0021509B"/>
   </w:style>
   <w:style w:type="character" w:default="1" w:styleId="DefaultParagraphFont">
     <w:name w:val="Default Paragraph Font"/>

</xml_diff>